<commit_message>
started the CP topic
</commit_message>
<xml_diff>
--- a/Dossie_pedofilia.docx
+++ b/Dossie_pedofilia.docx
@@ -638,81 +638,15 @@
           <w:szCs w:val="24"/>
         </w:rPr>
       </w:pPr>
-      <w:r>
-        <w:rPr>
-          <w:b/>
-          <w:sz w:val="24"/>
-          <w:szCs w:val="24"/>
-        </w:rPr>
-        <w:t>3</w:t>
-      </w:r>
-      <w:r>
-        <w:rPr>
-          <w:b/>
-          <w:sz w:val="24"/>
-          <w:szCs w:val="24"/>
-        </w:rPr>
-        <w:t xml:space="preserve"> – </w:t>
-      </w:r>
-      <w:r>
-        <w:rPr>
-          <w:b/>
-          <w:sz w:val="24"/>
-          <w:szCs w:val="24"/>
-        </w:rPr>
-        <w:t xml:space="preserve">Termos e </w:t>
-      </w:r>
-      <w:proofErr w:type="spellStart"/>
-      <w:r>
-        <w:rPr>
-          <w:b/>
-          <w:sz w:val="24"/>
-          <w:szCs w:val="24"/>
-        </w:rPr>
-        <w:t>hashtags</w:t>
-      </w:r>
-      <w:proofErr w:type="spellEnd"/>
-    </w:p>
-    <w:p>
-      <w:pPr>
-        <w:rPr>
-          <w:b/>
-          <w:sz w:val="24"/>
-          <w:szCs w:val="24"/>
-        </w:rPr>
-      </w:pPr>
-      <w:r>
-        <w:rPr>
-          <w:b/>
-          <w:sz w:val="24"/>
-          <w:szCs w:val="24"/>
-        </w:rPr>
-        <w:t>3</w:t>
-      </w:r>
-      <w:r>
-        <w:rPr>
-          <w:b/>
-          <w:sz w:val="24"/>
-          <w:szCs w:val="24"/>
-        </w:rPr>
-        <w:t>.1</w:t>
-      </w:r>
-      <w:r>
-        <w:rPr>
-          <w:b/>
-          <w:sz w:val="24"/>
-          <w:szCs w:val="24"/>
-        </w:rPr>
-        <w:t xml:space="preserve"> –</w:t>
-      </w:r>
-      <w:r>
-        <w:rPr>
-          <w:b/>
-          <w:sz w:val="24"/>
-          <w:szCs w:val="24"/>
-        </w:rPr>
-        <w:t xml:space="preserve"> CP e CSEM</w:t>
-      </w:r>
+    </w:p>
+    <w:p>
+      <w:pPr>
+        <w:rPr>
+          <w:b/>
+          <w:sz w:val="24"/>
+          <w:szCs w:val="24"/>
+        </w:rPr>
+      </w:pPr>
     </w:p>
     <w:p>
       <w:pPr>
@@ -737,102 +671,441 @@
           <w:sz w:val="24"/>
           <w:szCs w:val="24"/>
         </w:rPr>
-        <w:t>.2</w:t>
-      </w:r>
-      <w:r>
-        <w:rPr>
-          <w:b/>
-          <w:sz w:val="24"/>
-          <w:szCs w:val="24"/>
-        </w:rPr>
-        <w:t xml:space="preserve"> –</w:t>
-      </w:r>
-      <w:r>
-        <w:rPr>
-          <w:b/>
+        <w:t xml:space="preserve"> – </w:t>
+      </w:r>
+      <w:r>
+        <w:rPr>
+          <w:b/>
+          <w:sz w:val="24"/>
+          <w:szCs w:val="24"/>
+        </w:rPr>
+        <w:t xml:space="preserve">Termos e </w:t>
+      </w:r>
+      <w:proofErr w:type="spellStart"/>
+      <w:r>
+        <w:rPr>
+          <w:b/>
+          <w:sz w:val="24"/>
+          <w:szCs w:val="24"/>
+        </w:rPr>
+        <w:t>hashtags</w:t>
+      </w:r>
+      <w:proofErr w:type="spellEnd"/>
+    </w:p>
+    <w:p>
+      <w:pPr>
+        <w:rPr>
+          <w:sz w:val="24"/>
+          <w:szCs w:val="24"/>
+        </w:rPr>
+      </w:pPr>
+      <w:r>
+        <w:rPr>
+          <w:sz w:val="24"/>
+          <w:szCs w:val="24"/>
+        </w:rPr>
+        <w:t xml:space="preserve">No mundo das redes sociais é bem comum nos comunicarmos através de certos termos e </w:t>
+      </w:r>
+      <w:proofErr w:type="spellStart"/>
+      <w:r>
+        <w:rPr>
+          <w:i/>
+          <w:sz w:val="24"/>
+          <w:szCs w:val="24"/>
+        </w:rPr>
+        <w:t>hahstags</w:t>
+      </w:r>
+      <w:proofErr w:type="spellEnd"/>
+      <w:r>
+        <w:rPr>
+          <w:sz w:val="24"/>
+          <w:szCs w:val="24"/>
+        </w:rPr>
+        <w:t>. Usuários que consomem pedofilia também fazem uso desse recurso com a intenção de disfarçar na rede e entrar em contato apenas com aqueles que compartilham o mesmo gosto.</w:t>
+      </w:r>
+    </w:p>
+    <w:p>
+      <w:pPr>
+        <w:rPr>
+          <w:sz w:val="24"/>
+          <w:szCs w:val="24"/>
+        </w:rPr>
+      </w:pPr>
+      <w:r>
+        <w:rPr>
+          <w:sz w:val="24"/>
+          <w:szCs w:val="24"/>
+        </w:rPr>
+        <w:t xml:space="preserve">Nesse sentido, entramos no conceitos de </w:t>
+      </w:r>
+      <w:proofErr w:type="spellStart"/>
+      <w:r>
+        <w:rPr>
+          <w:sz w:val="24"/>
+          <w:szCs w:val="24"/>
+        </w:rPr>
+        <w:t>dark</w:t>
+      </w:r>
+      <w:proofErr w:type="spellEnd"/>
+      <w:r>
+        <w:rPr>
+          <w:sz w:val="24"/>
+          <w:szCs w:val="24"/>
+        </w:rPr>
+        <w:t xml:space="preserve"> web, onde termos que ter um certo conhecimento social de como esse grupo se organiza e se comunica para poder acha-los.</w:t>
+      </w:r>
+    </w:p>
+    <w:p>
+      <w:pPr>
+        <w:rPr>
+          <w:sz w:val="24"/>
+          <w:szCs w:val="24"/>
+        </w:rPr>
+      </w:pPr>
+      <w:r>
+        <w:rPr>
+          <w:sz w:val="24"/>
+          <w:szCs w:val="24"/>
+        </w:rPr>
+        <w:t xml:space="preserve">O termo mais usado é “CP” que a abreviação de </w:t>
+      </w:r>
+      <w:proofErr w:type="spellStart"/>
+      <w:r>
+        <w:rPr>
+          <w:i/>
+          <w:sz w:val="24"/>
+          <w:szCs w:val="24"/>
+        </w:rPr>
+        <w:t>Child</w:t>
+      </w:r>
+      <w:proofErr w:type="spellEnd"/>
+      <w:r>
+        <w:rPr>
+          <w:i/>
           <w:sz w:val="24"/>
           <w:szCs w:val="24"/>
         </w:rPr>
         <w:t xml:space="preserve"> </w:t>
       </w:r>
-      <w:r>
-        <w:rPr>
-          <w:b/>
-          <w:sz w:val="24"/>
-          <w:szCs w:val="24"/>
-        </w:rPr>
-        <w:t>Trade e S2R</w:t>
-      </w:r>
-    </w:p>
-    <w:p>
-      <w:pPr>
-        <w:rPr>
-          <w:b/>
-          <w:sz w:val="24"/>
-          <w:szCs w:val="24"/>
-        </w:rPr>
-      </w:pPr>
-      <w:r>
-        <w:rPr>
-          <w:b/>
-          <w:sz w:val="24"/>
-          <w:szCs w:val="24"/>
-        </w:rPr>
-        <w:t>3</w:t>
-      </w:r>
-      <w:r>
-        <w:rPr>
-          <w:b/>
-          <w:sz w:val="24"/>
-          <w:szCs w:val="24"/>
-        </w:rPr>
-        <w:t>.3</w:t>
-      </w:r>
-      <w:r>
-        <w:rPr>
-          <w:b/>
-          <w:sz w:val="24"/>
-          <w:szCs w:val="24"/>
-        </w:rPr>
-        <w:t xml:space="preserve"> –</w:t>
-      </w:r>
-      <w:r>
-        <w:rPr>
-          <w:b/>
-          <w:sz w:val="24"/>
-          <w:szCs w:val="24"/>
-        </w:rPr>
-        <w:t xml:space="preserve"> </w:t>
-      </w:r>
-      <w:proofErr w:type="spellStart"/>
-      <w:r>
-        <w:rPr>
-          <w:b/>
-          <w:sz w:val="24"/>
-          <w:szCs w:val="24"/>
-        </w:rPr>
-        <w:t>hashtags</w:t>
-      </w:r>
-      <w:proofErr w:type="spellEnd"/>
-      <w:r>
-        <w:rPr>
-          <w:b/>
-          <w:sz w:val="24"/>
-          <w:szCs w:val="24"/>
-        </w:rPr>
-        <w:t xml:space="preserve"> </w:t>
-      </w:r>
-      <w:proofErr w:type="spellStart"/>
-      <w:r>
-        <w:rPr>
-          <w:b/>
-          <w:sz w:val="24"/>
-          <w:szCs w:val="24"/>
-        </w:rPr>
-        <w:t>awards</w:t>
-      </w:r>
+      <w:proofErr w:type="spellStart"/>
+      <w:r>
+        <w:rPr>
+          <w:i/>
+          <w:sz w:val="24"/>
+          <w:szCs w:val="24"/>
+        </w:rPr>
+        <w:t>Por</w:t>
+      </w:r>
+      <w:r>
+        <w:rPr>
+          <w:i/>
+          <w:sz w:val="24"/>
+          <w:szCs w:val="24"/>
+        </w:rPr>
+        <w:t>nography</w:t>
+      </w:r>
+      <w:proofErr w:type="spellEnd"/>
+      <w:r>
+        <w:rPr>
+          <w:sz w:val="24"/>
+          <w:szCs w:val="24"/>
+        </w:rPr>
+        <w:t xml:space="preserve">. Obviamente, </w:t>
+      </w:r>
+      <w:proofErr w:type="spellStart"/>
+      <w:r>
+        <w:rPr>
+          <w:sz w:val="24"/>
+          <w:szCs w:val="24"/>
+        </w:rPr>
+        <w:t>cp</w:t>
+      </w:r>
+      <w:proofErr w:type="spellEnd"/>
+      <w:r>
+        <w:rPr>
+          <w:sz w:val="24"/>
+          <w:szCs w:val="24"/>
+        </w:rPr>
+        <w:t xml:space="preserve"> pode significar</w:t>
+      </w:r>
+      <w:r>
+        <w:rPr>
+          <w:sz w:val="24"/>
+          <w:szCs w:val="24"/>
+        </w:rPr>
+        <w:t xml:space="preserve"> diversas coisas, como por exemplo Código Penal, que por sinal usa a mesma abreviação. Por conta disso, o termo </w:t>
+      </w:r>
+      <w:proofErr w:type="spellStart"/>
+      <w:r>
+        <w:rPr>
+          <w:sz w:val="24"/>
+          <w:szCs w:val="24"/>
+        </w:rPr>
+        <w:t>Cp</w:t>
+      </w:r>
+      <w:proofErr w:type="spellEnd"/>
+      <w:r>
+        <w:rPr>
+          <w:sz w:val="24"/>
+          <w:szCs w:val="24"/>
+        </w:rPr>
+        <w:t xml:space="preserve"> em acompanhando na maioria das vezes com algum outro termo como “gay”, “</w:t>
+      </w:r>
+      <w:proofErr w:type="spellStart"/>
+      <w:r>
+        <w:rPr>
+          <w:sz w:val="24"/>
+          <w:szCs w:val="24"/>
+        </w:rPr>
+        <w:t>hetero</w:t>
+      </w:r>
+      <w:proofErr w:type="spellEnd"/>
+      <w:r>
+        <w:rPr>
+          <w:sz w:val="24"/>
+          <w:szCs w:val="24"/>
+        </w:rPr>
+        <w:t xml:space="preserve">” ou simplesmente “g”, “h” ou então junto com </w:t>
+      </w:r>
+      <w:proofErr w:type="spellStart"/>
+      <w:r>
+        <w:rPr>
+          <w:sz w:val="24"/>
+          <w:szCs w:val="24"/>
+        </w:rPr>
+        <w:t>Telegram</w:t>
+      </w:r>
+      <w:proofErr w:type="spellEnd"/>
+      <w:r>
+        <w:rPr>
+          <w:sz w:val="24"/>
+          <w:szCs w:val="24"/>
+        </w:rPr>
+        <w:t>.</w:t>
+      </w:r>
+    </w:p>
+    <w:p>
+      <w:pPr>
+        <w:rPr>
+          <w:sz w:val="24"/>
+          <w:szCs w:val="24"/>
+        </w:rPr>
+      </w:pPr>
+      <w:r>
+        <w:rPr>
+          <w:sz w:val="24"/>
+          <w:szCs w:val="24"/>
+        </w:rPr>
+        <w:t xml:space="preserve">Muitos usuários não fazem a troca de pornografia infantil na rede. Apesar de muitos usuários utilizarem as </w:t>
+      </w:r>
+      <w:proofErr w:type="spellStart"/>
+      <w:r>
+        <w:rPr>
+          <w:sz w:val="24"/>
+          <w:szCs w:val="24"/>
+        </w:rPr>
+        <w:t>DM’s</w:t>
+      </w:r>
+      <w:proofErr w:type="spellEnd"/>
+      <w:r>
+        <w:rPr>
+          <w:sz w:val="24"/>
+          <w:szCs w:val="24"/>
+        </w:rPr>
+        <w:t xml:space="preserve"> para interagirem, e alguns outros postam abertamente em seus perfis, a grande maioria usa algum aplicativo de mensagens instantâneas. O mais popular é o telegrama, seguido por outros aplicativos como </w:t>
+      </w:r>
+      <w:proofErr w:type="spellStart"/>
+      <w:r>
+        <w:rPr>
+          <w:sz w:val="24"/>
+          <w:szCs w:val="24"/>
+        </w:rPr>
+        <w:t>viber</w:t>
+      </w:r>
+      <w:proofErr w:type="spellEnd"/>
+      <w:r>
+        <w:rPr>
+          <w:sz w:val="24"/>
+          <w:szCs w:val="24"/>
+        </w:rPr>
+        <w:t xml:space="preserve">, </w:t>
+      </w:r>
+      <w:proofErr w:type="spellStart"/>
+      <w:r>
+        <w:rPr>
+          <w:sz w:val="24"/>
+          <w:szCs w:val="24"/>
+        </w:rPr>
+        <w:t>tamTam</w:t>
+      </w:r>
+      <w:proofErr w:type="spellEnd"/>
+      <w:r>
+        <w:rPr>
+          <w:sz w:val="24"/>
+          <w:szCs w:val="24"/>
+        </w:rPr>
+        <w:t xml:space="preserve">, ICQ e </w:t>
+      </w:r>
+      <w:proofErr w:type="spellStart"/>
+      <w:r>
+        <w:rPr>
+          <w:sz w:val="24"/>
+          <w:szCs w:val="24"/>
+        </w:rPr>
+        <w:t>Signal</w:t>
+      </w:r>
+      <w:proofErr w:type="spellEnd"/>
+      <w:r>
+        <w:rPr>
+          <w:sz w:val="24"/>
+          <w:szCs w:val="24"/>
+        </w:rPr>
+        <w:t xml:space="preserve">, uma parcela menor chega a utilizar o próprio </w:t>
+      </w:r>
+      <w:proofErr w:type="spellStart"/>
+      <w:r>
+        <w:rPr>
+          <w:sz w:val="24"/>
+          <w:szCs w:val="24"/>
+        </w:rPr>
+        <w:t>whatsapp</w:t>
+      </w:r>
+      <w:proofErr w:type="spellEnd"/>
+      <w:r>
+        <w:rPr>
+          <w:sz w:val="24"/>
+          <w:szCs w:val="24"/>
+        </w:rPr>
+        <w:t>.</w:t>
+      </w:r>
+    </w:p>
+    <w:p>
+      <w:pPr>
+        <w:rPr>
+          <w:b/>
+          <w:sz w:val="24"/>
+          <w:szCs w:val="24"/>
+        </w:rPr>
+      </w:pPr>
       <w:bookmarkStart w:id="0" w:name="_GoBack"/>
       <w:bookmarkEnd w:id="0"/>
+      <w:r>
+        <w:rPr>
+          <w:b/>
+          <w:sz w:val="24"/>
+          <w:szCs w:val="24"/>
+        </w:rPr>
+        <w:t>3.1</w:t>
+      </w:r>
+      <w:r>
+        <w:rPr>
+          <w:b/>
+          <w:sz w:val="24"/>
+          <w:szCs w:val="24"/>
+        </w:rPr>
+        <w:t xml:space="preserve"> –</w:t>
+      </w:r>
+      <w:r>
+        <w:rPr>
+          <w:b/>
+          <w:sz w:val="24"/>
+          <w:szCs w:val="24"/>
+        </w:rPr>
+        <w:t xml:space="preserve"> CP e CSEM</w:t>
+      </w:r>
+    </w:p>
+    <w:p>
+      <w:pPr>
+        <w:rPr>
+          <w:b/>
+          <w:sz w:val="24"/>
+          <w:szCs w:val="24"/>
+        </w:rPr>
+      </w:pPr>
+      <w:r>
+        <w:rPr>
+          <w:b/>
+          <w:sz w:val="24"/>
+          <w:szCs w:val="24"/>
+        </w:rPr>
+        <w:t>3.2</w:t>
+      </w:r>
+      <w:r>
+        <w:rPr>
+          <w:b/>
+          <w:sz w:val="24"/>
+          <w:szCs w:val="24"/>
+        </w:rPr>
+        <w:t xml:space="preserve"> –</w:t>
+      </w:r>
+      <w:r>
+        <w:rPr>
+          <w:b/>
+          <w:sz w:val="24"/>
+          <w:szCs w:val="24"/>
+        </w:rPr>
+        <w:t xml:space="preserve"> Trade e S2R</w:t>
+      </w:r>
+    </w:p>
+    <w:p>
+      <w:pPr>
+        <w:rPr>
+          <w:b/>
+          <w:sz w:val="24"/>
+          <w:szCs w:val="24"/>
+        </w:rPr>
+      </w:pPr>
+      <w:r>
+        <w:rPr>
+          <w:b/>
+          <w:sz w:val="24"/>
+          <w:szCs w:val="24"/>
+        </w:rPr>
+        <w:t>3.3</w:t>
+      </w:r>
+      <w:r>
+        <w:rPr>
+          <w:b/>
+          <w:sz w:val="24"/>
+          <w:szCs w:val="24"/>
+        </w:rPr>
+        <w:t xml:space="preserve"> –</w:t>
+      </w:r>
+      <w:r>
+        <w:rPr>
+          <w:b/>
+          <w:sz w:val="24"/>
+          <w:szCs w:val="24"/>
+        </w:rPr>
+        <w:t xml:space="preserve"> </w:t>
+      </w:r>
+      <w:proofErr w:type="spellStart"/>
+      <w:r>
+        <w:rPr>
+          <w:b/>
+          <w:sz w:val="24"/>
+          <w:szCs w:val="24"/>
+        </w:rPr>
+        <w:t>hashtags</w:t>
+      </w:r>
+      <w:proofErr w:type="spellEnd"/>
+      <w:r>
+        <w:rPr>
+          <w:b/>
+          <w:sz w:val="24"/>
+          <w:szCs w:val="24"/>
+        </w:rPr>
+        <w:t xml:space="preserve"> </w:t>
+      </w:r>
+      <w:proofErr w:type="spellStart"/>
+      <w:r>
+        <w:rPr>
+          <w:b/>
+          <w:sz w:val="24"/>
+          <w:szCs w:val="24"/>
+        </w:rPr>
+        <w:t>awards</w:t>
+      </w:r>
       <w:proofErr w:type="spellEnd"/>
     </w:p>
     <w:p>

</xml_diff>